<commit_message>
Added aquarium visual modelQ
</commit_message>
<xml_diff>
--- a/doc/Aquarium.docx
+++ b/doc/Aquarium.docx
@@ -329,12 +329,7 @@
                                 <w:t xml:space="preserve"> </w:t>
                               </w:r>
                               <w:r>
-                                <w:t>H</w:t>
-                              </w:r>
-                              <w:bookmarkStart w:id="0" w:name="_GoBack"/>
-                              <w:bookmarkEnd w:id="0"/>
-                              <w:r>
-                                <w:t xml:space="preserve"> = 24x24x15 cm^3)</w:t>
+                                <w:t>H = 24x24x15 cm^3)</w:t>
                               </w:r>
                             </w:p>
                           </w:txbxContent>
@@ -1028,151 +1023,9 @@
       </w:r>
     </w:p>
     <w:p>
-      <w:pPr>
-        <w:pStyle w:val="Caption"/>
-        <w:keepNext/>
-        <w:jc w:val="right"/>
-      </w:pPr>
-      <w:r>
-        <w:t xml:space="preserve">Figure </w:t>
-      </w:r>
-      <w:fldSimple w:instr=" SEQ Figure \* ARABIC ">
-        <w:r>
-          <w:rPr>
-            <w:noProof/>
-          </w:rPr>
-          <w:t>1</w:t>
-        </w:r>
-      </w:fldSimple>
-      <w:r>
-        <w:t>: Constants</w:t>
-      </w:r>
+      <w:bookmarkStart w:id="0" w:name="_GoBack"/>
+      <w:bookmarkEnd w:id="0"/>
     </w:p>
-    <w:tbl>
-      <w:tblPr>
-        <w:tblStyle w:val="TableGrid"/>
-        <w:tblW w:w="0" w:type="auto"/>
-        <w:tblInd w:w="5328" w:type="dxa"/>
-        <w:tblLook w:val="04A0" w:firstRow="1" w:lastRow="0" w:firstColumn="1" w:lastColumn="0" w:noHBand="0" w:noVBand="1"/>
-      </w:tblPr>
-      <w:tblGrid>
-        <w:gridCol w:w="3870"/>
-        <w:gridCol w:w="1818"/>
-      </w:tblGrid>
-      <w:tr>
-        <w:tc>
-          <w:tcPr>
-            <w:tcW w:w="3870" w:type="dxa"/>
-          </w:tcPr>
-          <w:p>
-            <w:proofErr w:type="spellStart"/>
-            <w:r>
-              <w:t>K_glass</w:t>
-            </w:r>
-            <w:proofErr w:type="spellEnd"/>
-            <w:r>
-              <w:t>, glass thermal conductivity</w:t>
-            </w:r>
-          </w:p>
-        </w:tc>
-        <w:tc>
-          <w:tcPr>
-            <w:tcW w:w="1818" w:type="dxa"/>
-          </w:tcPr>
-          <w:p>
-            <w:r>
-              <w:t xml:space="preserve">0.96 W/(m </w:t>
-            </w:r>
-            <w:r>
-              <w:rPr>
-                <w:rFonts w:cstheme="minorHAnsi"/>
-              </w:rPr>
-              <w:t>°</w:t>
-            </w:r>
-            <w:r>
-              <w:t>C)</w:t>
-            </w:r>
-          </w:p>
-        </w:tc>
-      </w:tr>
-      <w:tr>
-        <w:tc>
-          <w:tcPr>
-            <w:tcW w:w="3870" w:type="dxa"/>
-          </w:tcPr>
-          <w:p>
-            <w:proofErr w:type="spellStart"/>
-            <w:r>
-              <w:t>K_</w:t>
-            </w:r>
-            <w:r>
-              <w:t>copper</w:t>
-            </w:r>
-            <w:proofErr w:type="spellEnd"/>
-            <w:r>
-              <w:t xml:space="preserve">, </w:t>
-            </w:r>
-            <w:r>
-              <w:t>copper</w:t>
-            </w:r>
-            <w:r>
-              <w:t xml:space="preserve"> thermal conductivity</w:t>
-            </w:r>
-          </w:p>
-        </w:tc>
-        <w:tc>
-          <w:tcPr>
-            <w:tcW w:w="1818" w:type="dxa"/>
-          </w:tcPr>
-          <w:p>
-            <w:r>
-              <w:t>401</w:t>
-            </w:r>
-            <w:r>
-              <w:t xml:space="preserve"> W/(m </w:t>
-            </w:r>
-            <w:r>
-              <w:rPr>
-                <w:rFonts w:cstheme="minorHAnsi"/>
-              </w:rPr>
-              <w:t>°</w:t>
-            </w:r>
-            <w:r>
-              <w:t>C)</w:t>
-            </w:r>
-          </w:p>
-        </w:tc>
-      </w:tr>
-      <w:tr>
-        <w:tc>
-          <w:tcPr>
-            <w:tcW w:w="3870" w:type="dxa"/>
-          </w:tcPr>
-          <w:p/>
-        </w:tc>
-        <w:tc>
-          <w:tcPr>
-            <w:tcW w:w="1818" w:type="dxa"/>
-          </w:tcPr>
-          <w:p/>
-        </w:tc>
-      </w:tr>
-      <w:tr>
-        <w:tc>
-          <w:tcPr>
-            <w:tcW w:w="3870" w:type="dxa"/>
-          </w:tcPr>
-          <w:p/>
-        </w:tc>
-        <w:tc>
-          <w:tcPr>
-            <w:tcW w:w="1818" w:type="dxa"/>
-          </w:tcPr>
-          <w:p/>
-        </w:tc>
-      </w:tr>
-    </w:tbl>
-    <w:p/>
     <w:sectPr>
       <w:pgSz w:w="12240" w:h="15840" w:code="1"/>
       <w:pgMar w:top="720" w:right="720" w:bottom="720" w:left="720" w:header="720" w:footer="720" w:gutter="0"/>

</xml_diff>

<commit_message>
Worked a bit on the Aquarium
</commit_message>
<xml_diff>
--- a/doc/Aquarium.docx
+++ b/doc/Aquarium.docx
@@ -11,6 +11,7 @@
       </w:r>
     </w:p>
     <w:p>
+      <w:bookmarkStart w:id="0" w:name="_GoBack"/>
       <w:r>
         <w:rPr>
           <w:noProof/>
@@ -19,7 +20,7 @@
           <mc:Choice Requires="wpc">
             <w:drawing>
               <wp:inline distT="0" distB="0" distL="0" distR="0" wp14:anchorId="0DBAAD5E" wp14:editId="4D99A339">
-                <wp:extent cx="6934200" cy="4495800"/>
+                <wp:extent cx="6934200" cy="4724400"/>
                 <wp:effectExtent l="0" t="0" r="0" b="0"/>
                 <wp:docPr id="1" name="Canvas 1"/>
                 <wp:cNvGraphicFramePr>
@@ -35,8 +36,8 @@
                         <wps:cNvSpPr/>
                         <wps:spPr>
                           <a:xfrm>
-                            <a:off x="257175" y="4095750"/>
-                            <a:ext cx="6477000" cy="238125"/>
+                            <a:off x="502444" y="4095750"/>
+                            <a:ext cx="5991226" cy="238125"/>
                           </a:xfrm>
                           <a:prstGeom prst="rect">
                             <a:avLst/>
@@ -62,9 +63,17 @@
                               <w:pPr>
                                 <w:jc w:val="center"/>
                               </w:pPr>
-                              <w:r>
-                                <w:t>High thermal impedance material (cardboard)</w:t>
-                              </w:r>
+                              <w:proofErr w:type="gramStart"/>
+                              <w:r>
+                                <w:t>High thermal impedance material (cardboard</w:t>
+                              </w:r>
+                              <w:r>
+                                <w:t>?</w:t>
+                              </w:r>
+                              <w:r>
+                                <w:t>)</w:t>
+                              </w:r>
+                              <w:proofErr w:type="gramEnd"/>
                             </w:p>
                           </w:txbxContent>
                         </wps:txbx>
@@ -80,10 +89,10 @@
                         <wpg:cNvGrpSpPr/>
                         <wpg:grpSpPr>
                           <a:xfrm>
-                            <a:off x="657225" y="3590925"/>
-                            <a:ext cx="5705475" cy="504825"/>
-                            <a:chOff x="657225" y="3971925"/>
-                            <a:chExt cx="5705475" cy="504825"/>
+                            <a:off x="838200" y="3590925"/>
+                            <a:ext cx="5334000" cy="1066800"/>
+                            <a:chOff x="838200" y="3971925"/>
+                            <a:chExt cx="5334000" cy="1066800"/>
                           </a:xfrm>
                         </wpg:grpSpPr>
                         <wps:wsp>
@@ -91,8 +100,8 @@
                           <wps:cNvSpPr/>
                           <wps:spPr>
                             <a:xfrm>
-                              <a:off x="657225" y="3971925"/>
-                              <a:ext cx="5705475" cy="504825"/>
+                              <a:off x="838200" y="3971925"/>
+                              <a:ext cx="5334000" cy="504825"/>
                             </a:xfrm>
                             <a:prstGeom prst="rect">
                               <a:avLst/>
@@ -190,15 +199,15 @@
                           <wps:cNvSpPr/>
                           <wps:spPr>
                             <a:xfrm>
-                              <a:off x="4552950" y="4133850"/>
+                              <a:off x="4086225" y="4714875"/>
                               <a:ext cx="1457325" cy="323850"/>
                             </a:xfrm>
                             <a:prstGeom prst="accentCallout1">
                               <a:avLst>
                                 <a:gd name="adj1" fmla="val 18750"/>
                                 <a:gd name="adj2" fmla="val -8333"/>
-                                <a:gd name="adj3" fmla="val 62684"/>
-                                <a:gd name="adj4" fmla="val -61583"/>
+                                <a:gd name="adj3" fmla="val -104963"/>
+                                <a:gd name="adj4" fmla="val -39361"/>
                               </a:avLst>
                             </a:prstGeom>
                             <a:noFill/>
@@ -301,9 +310,14 @@
                               <w:pPr>
                                 <w:jc w:val="center"/>
                               </w:pPr>
-                              <w:r>
-                                <w:t>Water</w:t>
-                              </w:r>
+                              <w:proofErr w:type="spellStart"/>
+                              <w:r>
+                                <w:t>T_w</w:t>
+                              </w:r>
+                              <w:r>
+                                <w:t>ater</w:t>
+                              </w:r>
+                              <w:proofErr w:type="spellEnd"/>
                               <w:r>
                                 <w:t xml:space="preserve"> (W</w:t>
                               </w:r>
@@ -329,7 +343,13 @@
                                 <w:t xml:space="preserve"> </w:t>
                               </w:r>
                               <w:r>
-                                <w:t>H = 24x24x15 cm^3)</w:t>
+                                <w:t>H = 24x24x</w:t>
+                              </w:r>
+                              <w:r>
+                                <w:t>20</w:t>
+                              </w:r>
+                              <w:r>
+                                <w:t xml:space="preserve"> cm^3)</w:t>
                               </w:r>
                             </w:p>
                           </w:txbxContent>
@@ -346,8 +366,8 @@
                         <wps:cNvSpPr txBox="1"/>
                         <wps:spPr>
                           <a:xfrm>
-                            <a:off x="2143126" y="3676646"/>
-                            <a:ext cx="342900" cy="257175"/>
+                            <a:off x="1695450" y="3676646"/>
+                            <a:ext cx="790576" cy="257175"/>
                           </a:xfrm>
                           <a:prstGeom prst="rect">
                             <a:avLst/>
@@ -375,9 +395,14 @@
                         <wps:txbx>
                           <w:txbxContent>
                             <w:p>
-                              <w:r>
-                                <w:t>T1</w:t>
-                              </w:r>
+                              <w:proofErr w:type="spellStart"/>
+                              <w:r>
+                                <w:t>T</w:t>
+                              </w:r>
+                              <w:r>
+                                <w:t>_copper</w:t>
+                              </w:r>
+                              <w:proofErr w:type="spellEnd"/>
                             </w:p>
                           </w:txbxContent>
                         </wps:txbx>
@@ -397,7 +422,7 @@
                         <wps:spPr>
                           <a:xfrm flipV="1">
                             <a:off x="2486026" y="3590925"/>
-                            <a:ext cx="1023937" cy="214309"/>
+                            <a:ext cx="1019174" cy="214309"/>
                           </a:xfrm>
                           <a:prstGeom prst="straightConnector1">
                             <a:avLst/>
@@ -431,7 +456,7 @@
                         <wps:spPr>
                           <a:xfrm>
                             <a:off x="166688" y="1914525"/>
-                            <a:ext cx="428625" cy="257175"/>
+                            <a:ext cx="671512" cy="257175"/>
                           </a:xfrm>
                           <a:prstGeom prst="rect">
                             <a:avLst/>
@@ -461,9 +486,14 @@
                         <wps:txbx>
                           <w:txbxContent>
                             <w:p>
-                              <w:r>
-                                <w:t>T2</w:t>
-                              </w:r>
+                              <w:proofErr w:type="spellStart"/>
+                              <w:r>
+                                <w:t>T</w:t>
+                              </w:r>
+                              <w:r>
+                                <w:t>_glass</w:t>
+                              </w:r>
+                              <w:proofErr w:type="spellEnd"/>
                             </w:p>
                           </w:txbxContent>
                         </wps:txbx>
@@ -481,8 +511,8 @@
                         </wps:cNvCnPr>
                         <wps:spPr>
                           <a:xfrm>
-                            <a:off x="381001" y="2171700"/>
-                            <a:ext cx="438149" cy="114300"/>
+                            <a:off x="502444" y="2171700"/>
+                            <a:ext cx="316706" cy="114300"/>
                           </a:xfrm>
                           <a:prstGeom prst="straightConnector1">
                             <a:avLst/>
@@ -602,8 +632,146 @@
                         <wps:cNvSpPr txBox="1"/>
                         <wps:spPr>
                           <a:xfrm>
-                            <a:off x="3181351" y="381000"/>
-                            <a:ext cx="628650" cy="257175"/>
+                            <a:off x="2390775" y="581025"/>
+                            <a:ext cx="2381249" cy="257175"/>
+                          </a:xfrm>
+                          <a:prstGeom prst="rect">
+                            <a:avLst/>
+                          </a:prstGeom>
+                          <a:solidFill>
+                            <a:schemeClr val="lt1"/>
+                          </a:solidFill>
+                          <a:ln w="6350">
+                            <a:noFill/>
+                          </a:ln>
+                          <a:effectLst/>
+                        </wps:spPr>
+                        <wps:style>
+                          <a:lnRef idx="0">
+                            <a:schemeClr val="accent1"/>
+                          </a:lnRef>
+                          <a:fillRef idx="0">
+                            <a:schemeClr val="accent1"/>
+                          </a:fillRef>
+                          <a:effectRef idx="0">
+                            <a:schemeClr val="accent1"/>
+                          </a:effectRef>
+                          <a:fontRef idx="minor">
+                            <a:schemeClr val="dk1"/>
+                          </a:fontRef>
+                        </wps:style>
+                        <wps:txbx>
+                          <w:txbxContent>
+                            <w:p>
+                              <w:r>
+                                <w:t xml:space="preserve">Air above water nearly at </w:t>
+                              </w:r>
+                              <w:proofErr w:type="spellStart"/>
+                              <w:r>
+                                <w:t>T_water</w:t>
+                              </w:r>
+                              <w:proofErr w:type="spellEnd"/>
+                            </w:p>
+                          </w:txbxContent>
+                        </wps:txbx>
+                        <wps:bodyPr rot="0" spcFirstLastPara="0" vertOverflow="overflow" horzOverflow="overflow" vert="horz" wrap="square" lIns="91440" tIns="45720" rIns="91440" bIns="45720" numCol="1" spcCol="0" rtlCol="0" fromWordArt="0" anchor="t" anchorCtr="0" forceAA="0" compatLnSpc="1">
+                          <a:prstTxWarp prst="textNoShape">
+                            <a:avLst/>
+                          </a:prstTxWarp>
+                          <a:noAutofit/>
+                        </wps:bodyPr>
+                      </wps:wsp>
+                      <wps:wsp>
+                        <wps:cNvPr id="19" name="Rectangle 19"/>
+                        <wps:cNvSpPr/>
+                        <wps:spPr>
+                          <a:xfrm>
+                            <a:off x="502444" y="3590925"/>
+                            <a:ext cx="326231" cy="504821"/>
+                          </a:xfrm>
+                          <a:prstGeom prst="rect">
+                            <a:avLst/>
+                          </a:prstGeom>
+                        </wps:spPr>
+                        <wps:style>
+                          <a:lnRef idx="2">
+                            <a:schemeClr val="dk1"/>
+                          </a:lnRef>
+                          <a:fillRef idx="1">
+                            <a:schemeClr val="lt1"/>
+                          </a:fillRef>
+                          <a:effectRef idx="0">
+                            <a:schemeClr val="dk1"/>
+                          </a:effectRef>
+                          <a:fontRef idx="minor">
+                            <a:schemeClr val="dk1"/>
+                          </a:fontRef>
+                        </wps:style>
+                        <wps:txbx>
+                          <w:txbxContent>
+                            <w:p>
+                              <w:pPr>
+                                <w:jc w:val="center"/>
+                              </w:pPr>
+                            </w:p>
+                          </w:txbxContent>
+                        </wps:txbx>
+                        <wps:bodyPr rot="0" spcFirstLastPara="0" vertOverflow="overflow" horzOverflow="overflow" vert="horz" wrap="square" lIns="91440" tIns="45720" rIns="91440" bIns="45720" numCol="1" spcCol="0" rtlCol="0" fromWordArt="0" anchor="ctr" anchorCtr="0" forceAA="0" compatLnSpc="1">
+                          <a:prstTxWarp prst="textNoShape">
+                            <a:avLst/>
+                          </a:prstTxWarp>
+                          <a:noAutofit/>
+                        </wps:bodyPr>
+                      </wps:wsp>
+                      <wps:wsp>
+                        <wps:cNvPr id="20" name="Rectangle 20"/>
+                        <wps:cNvSpPr/>
+                        <wps:spPr>
+                          <a:xfrm>
+                            <a:off x="6167439" y="3590929"/>
+                            <a:ext cx="326231" cy="504821"/>
+                          </a:xfrm>
+                          <a:prstGeom prst="rect">
+                            <a:avLst/>
+                          </a:prstGeom>
+                        </wps:spPr>
+                        <wps:style>
+                          <a:lnRef idx="2">
+                            <a:schemeClr val="dk1"/>
+                          </a:lnRef>
+                          <a:fillRef idx="1">
+                            <a:schemeClr val="lt1"/>
+                          </a:fillRef>
+                          <a:effectRef idx="0">
+                            <a:schemeClr val="dk1"/>
+                          </a:effectRef>
+                          <a:fontRef idx="minor">
+                            <a:schemeClr val="dk1"/>
+                          </a:fontRef>
+                        </wps:style>
+                        <wps:txbx>
+                          <w:txbxContent>
+                            <w:p>
+                              <w:pPr>
+                                <w:jc w:val="center"/>
+                              </w:pPr>
+                            </w:p>
+                          </w:txbxContent>
+                        </wps:txbx>
+                        <wps:bodyPr rot="0" spcFirstLastPara="0" vertOverflow="overflow" horzOverflow="overflow" vert="horz" wrap="square" lIns="91440" tIns="45720" rIns="91440" bIns="45720" numCol="1" spcCol="0" rtlCol="0" fromWordArt="0" anchor="ctr" anchorCtr="0" forceAA="0" compatLnSpc="1">
+                          <a:prstTxWarp prst="textNoShape">
+                            <a:avLst/>
+                          </a:prstTxWarp>
+                          <a:noAutofit/>
+                        </wps:bodyPr>
+                      </wps:wsp>
+                      <wps:wsp>
+                        <wps:cNvPr id="21" name="Text Box 21"/>
+                        <wps:cNvSpPr txBox="1"/>
+                        <wps:spPr>
+                          <a:xfrm>
+                            <a:off x="6219825" y="1657350"/>
+                            <a:ext cx="514349" cy="257175"/>
                           </a:xfrm>
                           <a:prstGeom prst="rect">
                             <a:avLst/>
@@ -635,7 +803,7 @@
                             <w:p>
                               <w:proofErr w:type="spellStart"/>
                               <w:r>
-                                <w:t>P_top</w:t>
+                                <w:t>T_air</w:t>
                               </w:r>
                               <w:proofErr w:type="spellEnd"/>
                             </w:p>
@@ -649,67 +817,26 @@
                         </wps:bodyPr>
                       </wps:wsp>
                       <wps:wsp>
-                        <wps:cNvPr id="16" name="Straight Arrow Connector 16"/>
-                        <wps:cNvCnPr>
-                          <a:stCxn id="8" idx="0"/>
-                          <a:endCxn id="15" idx="2"/>
-                        </wps:cNvCnPr>
+                        <wps:cNvPr id="22" name="Rectangle 22"/>
+                        <wps:cNvSpPr/>
                         <wps:spPr>
-                          <a:xfrm flipH="1" flipV="1">
-                            <a:off x="3495676" y="638175"/>
-                            <a:ext cx="4762" cy="323850"/>
+                          <a:xfrm>
+                            <a:off x="933450" y="228600"/>
+                            <a:ext cx="5105400" cy="180975"/>
                           </a:xfrm>
-                          <a:prstGeom prst="straightConnector1">
+                          <a:prstGeom prst="rect">
                             <a:avLst/>
                           </a:prstGeom>
-                          <a:ln>
-                            <a:tailEnd type="arrow"/>
-                          </a:ln>
                         </wps:spPr>
                         <wps:style>
-                          <a:lnRef idx="3">
-                            <a:schemeClr val="accent2"/>
+                          <a:lnRef idx="2">
+                            <a:schemeClr val="dk1"/>
                           </a:lnRef>
-                          <a:fillRef idx="0">
-                            <a:schemeClr val="accent2"/>
-                          </a:fillRef>
-                          <a:effectRef idx="2">
-                            <a:schemeClr val="accent2"/>
-                          </a:effectRef>
-                          <a:fontRef idx="minor">
-                            <a:schemeClr val="tx1"/>
-                          </a:fontRef>
-                        </wps:style>
-                        <wps:bodyPr/>
-                      </wps:wsp>
-                      <wps:wsp>
-                        <wps:cNvPr id="17" name="Text Box 17"/>
-                        <wps:cNvSpPr txBox="1"/>
-                        <wps:spPr>
-                          <a:xfrm>
-                            <a:off x="6229350" y="1743075"/>
-                            <a:ext cx="628650" cy="257175"/>
-                          </a:xfrm>
-                          <a:prstGeom prst="rect">
-                            <a:avLst/>
-                          </a:prstGeom>
-                          <a:solidFill>
+                          <a:fillRef idx="1">
                             <a:schemeClr val="lt1"/>
-                          </a:solidFill>
-                          <a:ln w="6350">
-                            <a:noFill/>
-                          </a:ln>
-                          <a:effectLst/>
-                        </wps:spPr>
-                        <wps:style>
-                          <a:lnRef idx="0">
-                            <a:schemeClr val="accent1"/>
-                          </a:lnRef>
-                          <a:fillRef idx="0">
-                            <a:schemeClr val="accent1"/>
                           </a:fillRef>
                           <a:effectRef idx="0">
-                            <a:schemeClr val="accent1"/>
+                            <a:schemeClr val="dk1"/>
                           </a:effectRef>
                           <a:fontRef idx="minor">
                             <a:schemeClr val="dk1"/>
@@ -718,54 +845,23 @@
                         <wps:txbx>
                           <w:txbxContent>
                             <w:p>
+                              <w:pPr>
+                                <w:jc w:val="center"/>
+                              </w:pPr>
                               <w:proofErr w:type="spellStart"/>
                               <w:r>
-                                <w:t>P_side</w:t>
+                                <w:t>Plexiglass</w:t>
                               </w:r>
                               <w:proofErr w:type="spellEnd"/>
                             </w:p>
                           </w:txbxContent>
                         </wps:txbx>
-                        <wps:bodyPr rot="0" spcFirstLastPara="0" vertOverflow="overflow" horzOverflow="overflow" vert="horz" wrap="square" lIns="91440" tIns="45720" rIns="91440" bIns="45720" numCol="1" spcCol="0" rtlCol="0" fromWordArt="0" anchor="t" anchorCtr="0" forceAA="0" compatLnSpc="1">
+                        <wps:bodyPr rot="0" spcFirstLastPara="0" vertOverflow="overflow" horzOverflow="overflow" vert="horz" wrap="square" lIns="91440" tIns="0" rIns="91440" bIns="0" numCol="1" spcCol="0" rtlCol="0" fromWordArt="0" anchor="ctr" anchorCtr="0" forceAA="0" compatLnSpc="1">
                           <a:prstTxWarp prst="textNoShape">
                             <a:avLst/>
                           </a:prstTxWarp>
                           <a:noAutofit/>
                         </wps:bodyPr>
-                      </wps:wsp>
-                      <wps:wsp>
-                        <wps:cNvPr id="18" name="Straight Arrow Connector 18"/>
-                        <wps:cNvCnPr>
-                          <a:stCxn id="8" idx="3"/>
-                          <a:endCxn id="17" idx="2"/>
-                        </wps:cNvCnPr>
-                        <wps:spPr>
-                          <a:xfrm flipV="1">
-                            <a:off x="6096000" y="2000250"/>
-                            <a:ext cx="447675" cy="228600"/>
-                          </a:xfrm>
-                          <a:prstGeom prst="straightConnector1">
-                            <a:avLst/>
-                          </a:prstGeom>
-                          <a:ln>
-                            <a:tailEnd type="arrow"/>
-                          </a:ln>
-                        </wps:spPr>
-                        <wps:style>
-                          <a:lnRef idx="3">
-                            <a:schemeClr val="accent2"/>
-                          </a:lnRef>
-                          <a:fillRef idx="0">
-                            <a:schemeClr val="accent2"/>
-                          </a:fillRef>
-                          <a:effectRef idx="2">
-                            <a:schemeClr val="accent2"/>
-                          </a:effectRef>
-                          <a:fontRef idx="minor">
-                            <a:schemeClr val="tx1"/>
-                          </a:fontRef>
-                        </wps:style>
-                        <wps:bodyPr/>
                       </wps:wsp>
                     </wpc:wpc>
                   </a:graphicData>
@@ -775,7 +871,7 @@
           </mc:Choice>
           <mc:Fallback>
             <w:pict>
-              <v:group id="Canvas 1" o:spid="_x0000_s1026" editas="canvas" style="width:546pt;height:354pt;mso-position-horizontal-relative:char;mso-position-vertical-relative:line" coordsize="69342,44958" o:gfxdata="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">
+              <v:group id="Canvas 1" o:spid="_x0000_s1026" editas="canvas" style="width:546pt;height:372pt;mso-position-horizontal-relative:char;mso-position-vertical-relative:line" coordsize="69342,47244" o:gfxdata="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">
                 <v:shapetype id="_x0000_t75" coordsize="21600,21600" o:spt="75" o:preferrelative="t" path="m@4@5l@4@11@9@11@9@5xe" filled="f" stroked="f">
                   <v:stroke joinstyle="miter"/>
                   <v:formulas>
@@ -795,26 +891,34 @@
                   <v:path o:extrusionok="f" gradientshapeok="t" o:connecttype="rect"/>
                   <o:lock v:ext="edit" aspectratio="t"/>
                 </v:shapetype>
-                <v:shape id="_x0000_s1027" type="#_x0000_t75" style="position:absolute;width:69342;height:44958;visibility:visible;mso-wrap-style:square">
+                <v:shape id="_x0000_s1027" type="#_x0000_t75" style="position:absolute;width:69342;height:47244;visibility:visible;mso-wrap-style:square">
                   <v:fill o:detectmouseclick="t"/>
                   <v:path o:connecttype="none"/>
                 </v:shape>
-                <v:rect id="Rectangle 3" o:spid="_x0000_s1028" style="position:absolute;left:2571;top:40957;width:64770;height:2381;visibility:visible;mso-wrap-style:square;v-text-anchor:middle" o:gfxdata="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" fillcolor="white [3201]" strokecolor="black [3200]" strokeweight="2pt">
+                <v:rect id="Rectangle 3" o:spid="_x0000_s1028" style="position:absolute;left:5024;top:40957;width:59912;height:2381;visibility:visible;mso-wrap-style:square;v-text-anchor:middle" o:gfxdata="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" fillcolor="white [3201]" strokecolor="black [3200]" strokeweight="2pt">
                   <v:textbox>
                     <w:txbxContent>
                       <w:p>
                         <w:pPr>
                           <w:jc w:val="center"/>
                         </w:pPr>
-                        <w:r>
-                          <w:t>High thermal impedance material (cardboard)</w:t>
-                        </w:r>
+                        <w:proofErr w:type="gramStart"/>
+                        <w:r>
+                          <w:t>High thermal impedance material (cardboard</w:t>
+                        </w:r>
+                        <w:r>
+                          <w:t>?</w:t>
+                        </w:r>
+                        <w:r>
+                          <w:t>)</w:t>
+                        </w:r>
+                        <w:proofErr w:type="gramEnd"/>
                       </w:p>
                     </w:txbxContent>
                   </v:textbox>
                 </v:rect>
-                <v:group id="Group 7" o:spid="_x0000_s1029" style="position:absolute;left:6572;top:35909;width:57055;height:5048" coordorigin="6572,39719" coordsize="57054,5048" o:gfxdata="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">
-                  <v:rect id="Rectangle 4" o:spid="_x0000_s1030" style="position:absolute;left:6572;top:39719;width:57055;height:5048;visibility:visible;mso-wrap-style:square;v-text-anchor:middle" o:gfxdata="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" fillcolor="#ffc000" strokecolor="black [3200]" strokeweight="2pt">
+                <v:group id="Group 7" o:spid="_x0000_s1029" style="position:absolute;left:8382;top:35909;width:53340;height:10668" coordorigin="8382,39719" coordsize="53340,10668" o:gfxdata="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">
+                  <v:rect id="Rectangle 4" o:spid="_x0000_s1030" style="position:absolute;left:8382;top:39719;width:53340;height:5048;visibility:visible;mso-wrap-style:square;v-text-anchor:middle" o:gfxdata="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" fillcolor="#ffc000" strokecolor="black [3200]" strokeweight="2pt">
                     <v:textbox>
                       <w:txbxContent>
                         <w:p>
@@ -867,7 +971,7 @@
                     </v:handles>
                     <o:callout v:ext="edit" type="oneSegment" on="t" accentbar="t" textborder="f"/>
                   </v:shapetype>
-                  <v:shape id="Line Callout 1 (Accent Bar) 6" o:spid="_x0000_s1032" type="#_x0000_t44" style="position:absolute;left:45529;top:41338;width:14573;height:3239;visibility:visible;mso-wrap-style:square;v-text-anchor:middle" o:gfxdata="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" adj="-13302,13540" filled="f" strokecolor="#4f81bd [3204]" strokeweight="2pt">
+                  <v:shape id="Line Callout 1 (Accent Bar) 6" o:spid="_x0000_s1032" type="#_x0000_t44" style="position:absolute;left:40862;top:47148;width:14573;height:3239;visibility:visible;mso-wrap-style:square;v-text-anchor:middle" o:gfxdata="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" adj="-8502,-22672" filled="f" strokecolor="#4f81bd [3204]" strokeweight="2pt">
                     <v:textbox>
                       <w:txbxContent>
                         <w:p>
@@ -885,7 +989,6 @@
                         </w:p>
                       </w:txbxContent>
                     </v:textbox>
-                    <o:callout v:ext="edit" minusy="t"/>
                   </v:shape>
                 </v:group>
                 <v:rect id="Rectangle 8" o:spid="_x0000_s1033" style="position:absolute;left:9048;top:9620;width:51912;height:25336;visibility:visible;mso-wrap-style:square;v-text-anchor:middle" o:gfxdata="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" fillcolor="#1f497d [3215]" stroked="f" strokeweight="6pt">
@@ -897,9 +1000,14 @@
                         <w:pPr>
                           <w:jc w:val="center"/>
                         </w:pPr>
-                        <w:r>
-                          <w:t>Water</w:t>
-                        </w:r>
+                        <w:proofErr w:type="spellStart"/>
+                        <w:r>
+                          <w:t>T_w</w:t>
+                        </w:r>
+                        <w:r>
+                          <w:t>ater</w:t>
+                        </w:r>
+                        <w:proofErr w:type="spellEnd"/>
                         <w:r>
                           <w:t xml:space="preserve"> (W</w:t>
                         </w:r>
@@ -925,12 +1033,13 @@
                           <w:t xml:space="preserve"> </w:t>
                         </w:r>
                         <w:r>
-                          <w:t>H</w:t>
-                        </w:r>
-                        <w:bookmarkStart w:id="1" w:name="_GoBack"/>
-                        <w:bookmarkEnd w:id="1"/>
-                        <w:r>
-                          <w:t xml:space="preserve"> = 24x24x15 cm^3)</w:t>
+                          <w:t>H = 24x24x</w:t>
+                        </w:r>
+                        <w:r>
+                          <w:t>20</w:t>
+                        </w:r>
+                        <w:r>
+                          <w:t xml:space="preserve"> cm^3)</w:t>
                         </w:r>
                       </w:p>
                     </w:txbxContent>
@@ -940,13 +1049,18 @@
                   <v:stroke joinstyle="miter"/>
                   <v:path gradientshapeok="t" o:connecttype="rect"/>
                 </v:shapetype>
-                <v:shape id="Text Box 9" o:spid="_x0000_s1034" type="#_x0000_t202" style="position:absolute;left:21431;top:36766;width:3429;height:2572;visibility:visible;mso-wrap-style:square;v-text-anchor:top" o:gfxdata="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" filled="f" stroked="f" strokeweight=".5pt">
+                <v:shape id="Text Box 9" o:spid="_x0000_s1034" type="#_x0000_t202" style="position:absolute;left:16954;top:36766;width:7906;height:2572;visibility:visible;mso-wrap-style:square;v-text-anchor:top" o:gfxdata="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" filled="f" stroked="f" strokeweight=".5pt">
                   <v:textbox>
                     <w:txbxContent>
                       <w:p>
-                        <w:r>
-                          <w:t>T1</w:t>
-                        </w:r>
+                        <w:proofErr w:type="spellStart"/>
+                        <w:r>
+                          <w:t>T</w:t>
+                        </w:r>
+                        <w:r>
+                          <w:t>_copper</w:t>
+                        </w:r>
+                        <w:proofErr w:type="spellEnd"/>
                       </w:p>
                     </w:txbxContent>
                   </v:textbox>
@@ -955,21 +1069,26 @@
                   <v:path arrowok="t" fillok="f" o:connecttype="none"/>
                   <o:lock v:ext="edit" shapetype="t"/>
                 </v:shapetype>
-                <v:shape id="Straight Arrow Connector 10" o:spid="_x0000_s1035" type="#_x0000_t32" style="position:absolute;left:24860;top:35909;width:10239;height:2143;flip:y;visibility:visible;mso-wrap-style:square" o:connectortype="straight" o:gfxdata="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" strokecolor="red" strokeweight="1pt">
+                <v:shape id="Straight Arrow Connector 10" o:spid="_x0000_s1035" type="#_x0000_t32" style="position:absolute;left:24860;top:35909;width:10192;height:2143;flip:y;visibility:visible;mso-wrap-style:square" o:connectortype="straight" o:gfxdata="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" strokecolor="red" strokeweight="1pt">
                   <v:stroke endarrow="open"/>
                 </v:shape>
-                <v:shape id="Text Box 11" o:spid="_x0000_s1036" type="#_x0000_t202" style="position:absolute;left:1666;top:19145;width:4287;height:2572;visibility:visible;mso-wrap-style:square;v-text-anchor:top" o:gfxdata="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" fillcolor="white [3201]" stroked="f" strokeweight=".5pt">
+                <v:shape id="Text Box 11" o:spid="_x0000_s1036" type="#_x0000_t202" style="position:absolute;left:1666;top:19145;width:6716;height:2572;visibility:visible;mso-wrap-style:square;v-text-anchor:top" o:gfxdata="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" fillcolor="white [3201]" stroked="f" strokeweight=".5pt">
                   <v:textbox>
                     <w:txbxContent>
                       <w:p>
-                        <w:r>
-                          <w:t>T2</w:t>
-                        </w:r>
+                        <w:proofErr w:type="spellStart"/>
+                        <w:r>
+                          <w:t>T</w:t>
+                        </w:r>
+                        <w:r>
+                          <w:t>_glass</w:t>
+                        </w:r>
+                        <w:proofErr w:type="spellEnd"/>
                       </w:p>
                     </w:txbxContent>
                   </v:textbox>
                 </v:shape>
-                <v:shape id="Straight Arrow Connector 12" o:spid="_x0000_s1037" type="#_x0000_t32" style="position:absolute;left:3810;top:21717;width:4381;height:1143;visibility:visible;mso-wrap-style:square" o:connectortype="straight" o:gfxdata="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" strokecolor="red" strokeweight="1pt">
+                <v:shape id="Straight Arrow Connector 12" o:spid="_x0000_s1037" type="#_x0000_t32" style="position:absolute;left:5024;top:21717;width:3167;height:1143;visibility:visible;mso-wrap-style:square" o:connectortype="straight" o:gfxdata="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" strokecolor="red" strokeweight="1pt">
                   <v:stroke endarrow="open"/>
                 </v:shape>
                 <v:line id="Straight Connector 2" o:spid="_x0000_s1038" style="position:absolute;visibility:visible;mso-wrap-style:square" from="8191,35337" to="61722,35337" o:connectortype="straight" o:gfxdata="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" strokecolor="#c0504d [3205]" strokeweight="7pt">
@@ -981,51 +1100,82 @@
                 <v:line id="Straight Connector 14" o:spid="_x0000_s1040" style="position:absolute;flip:y;visibility:visible;mso-wrap-style:square" from="61245,2190" to="61245,34861" o:connectortype="straight" o:gfxdata="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" strokecolor="#c0504d [3205]" strokeweight="7pt">
                   <v:shadow on="t" color="black" opacity="22937f" origin=",.5" offset="0,.63889mm"/>
                 </v:line>
-                <v:shape id="Text Box 15" o:spid="_x0000_s1041" type="#_x0000_t202" style="position:absolute;left:31813;top:3810;width:6287;height:2571;visibility:visible;mso-wrap-style:square;v-text-anchor:top" o:gfxdata="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" fillcolor="white [3201]" stroked="f" strokeweight=".5pt">
+                <v:shape id="Text Box 15" o:spid="_x0000_s1041" type="#_x0000_t202" style="position:absolute;left:23907;top:5810;width:23813;height:2572;visibility:visible;mso-wrap-style:square;v-text-anchor:top" o:gfxdata="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" fillcolor="white [3201]" stroked="f" strokeweight=".5pt">
                   <v:textbox>
                     <w:txbxContent>
                       <w:p>
+                        <w:r>
+                          <w:t xml:space="preserve">Air above water nearly at </w:t>
+                        </w:r>
                         <w:proofErr w:type="spellStart"/>
                         <w:r>
-                          <w:t>P_top</w:t>
+                          <w:t>T_water</w:t>
                         </w:r>
                         <w:proofErr w:type="spellEnd"/>
                       </w:p>
                     </w:txbxContent>
                   </v:textbox>
                 </v:shape>
-                <v:shape id="Straight Arrow Connector 16" o:spid="_x0000_s1042" type="#_x0000_t32" style="position:absolute;left:34956;top:6381;width:48;height:3239;flip:x y;visibility:visible;mso-wrap-style:square" o:connectortype="straight" o:gfxdata="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" strokecolor="#c0504d [3205]" strokeweight="3pt">
-                  <v:stroke endarrow="open"/>
-                  <v:shadow on="t" color="black" opacity="22937f" origin=",.5" offset="0,.63889mm"/>
-                </v:shape>
-                <v:shape id="Text Box 17" o:spid="_x0000_s1043" type="#_x0000_t202" style="position:absolute;left:62293;top:17430;width:6287;height:2572;visibility:visible;mso-wrap-style:square;v-text-anchor:top" o:gfxdata="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" fillcolor="white [3201]" stroked="f" strokeweight=".5pt">
+                <v:rect id="Rectangle 19" o:spid="_x0000_s1042" style="position:absolute;left:5024;top:35909;width:3262;height:5048;visibility:visible;mso-wrap-style:square;v-text-anchor:middle" o:gfxdata="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" fillcolor="white [3201]" strokecolor="black [3200]" strokeweight="2pt">
+                  <v:textbox>
+                    <w:txbxContent>
+                      <w:p>
+                        <w:pPr>
+                          <w:jc w:val="center"/>
+                        </w:pPr>
+                      </w:p>
+                    </w:txbxContent>
+                  </v:textbox>
+                </v:rect>
+                <v:rect id="Rectangle 20" o:spid="_x0000_s1043" style="position:absolute;left:61674;top:35909;width:3262;height:5048;visibility:visible;mso-wrap-style:square;v-text-anchor:middle" o:gfxdata="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" fillcolor="white [3201]" strokecolor="black [3200]" strokeweight="2pt">
+                  <v:textbox>
+                    <w:txbxContent>
+                      <w:p>
+                        <w:pPr>
+                          <w:jc w:val="center"/>
+                        </w:pPr>
+                      </w:p>
+                    </w:txbxContent>
+                  </v:textbox>
+                </v:rect>
+                <v:shape id="Text Box 21" o:spid="_x0000_s1044" type="#_x0000_t202" style="position:absolute;left:62198;top:16573;width:5143;height:2572;visibility:visible;mso-wrap-style:square;v-text-anchor:top" o:gfxdata="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" fillcolor="white [3201]" stroked="f" strokeweight=".5pt">
                   <v:textbox>
                     <w:txbxContent>
                       <w:p>
                         <w:proofErr w:type="spellStart"/>
                         <w:r>
-                          <w:t>P_side</w:t>
+                          <w:t>T_air</w:t>
                         </w:r>
                         <w:proofErr w:type="spellEnd"/>
                       </w:p>
                     </w:txbxContent>
                   </v:textbox>
                 </v:shape>
-                <v:shape id="Straight Arrow Connector 18" o:spid="_x0000_s1044" type="#_x0000_t32" style="position:absolute;left:60960;top:20002;width:4476;height:2286;flip:y;visibility:visible;mso-wrap-style:square" o:connectortype="straight" o:gfxdata="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" strokecolor="#c0504d [3205]" strokeweight="3pt">
-                  <v:stroke endarrow="open"/>
-                  <v:shadow on="t" color="black" opacity="22937f" origin=",.5" offset="0,.63889mm"/>
-                </v:shape>
+                <v:rect id="Rectangle 22" o:spid="_x0000_s1045" style="position:absolute;left:9334;top:2286;width:51054;height:1809;visibility:visible;mso-wrap-style:square;v-text-anchor:middle" o:gfxdata="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" fillcolor="white [3201]" strokecolor="black [3200]" strokeweight="2pt">
+                  <v:textbox inset=",0,,0">
+                    <w:txbxContent>
+                      <w:p>
+                        <w:pPr>
+                          <w:jc w:val="center"/>
+                        </w:pPr>
+                        <w:proofErr w:type="spellStart"/>
+                        <w:r>
+                          <w:t>Plexiglass</w:t>
+                        </w:r>
+                        <w:proofErr w:type="spellEnd"/>
+                      </w:p>
+                    </w:txbxContent>
+                  </v:textbox>
+                </v:rect>
                 <w10:anchorlock/>
               </v:group>
             </w:pict>
           </mc:Fallback>
         </mc:AlternateContent>
       </w:r>
-    </w:p>
-    <w:p>
-      <w:bookmarkStart w:id="0" w:name="_GoBack"/>
       <w:bookmarkEnd w:id="0"/>
     </w:p>
+    <w:p/>
     <w:sectPr>
       <w:pgSz w:w="12240" w:h="15840" w:code="1"/>
       <w:pgMar w:top="720" w:right="720" w:bottom="720" w:left="720" w:header="720" w:footer="720" w:gutter="0"/>

</xml_diff>

<commit_message>
In pprojector3, debugging KT -> PT
</commit_message>
<xml_diff>
--- a/doc/Aquarium.docx
+++ b/doc/Aquarium.docx
@@ -1648,7 +1648,7 @@
                         </pic:blipFill>
                         <pic:spPr>
                           <a:xfrm rot="16200000">
-                            <a:off x="3854957" y="1770016"/>
+                            <a:off x="3693032" y="1770016"/>
                             <a:ext cx="164592" cy="411482"/>
                           </a:xfrm>
                           <a:prstGeom prst="rect">
@@ -1707,7 +1707,7 @@
                         <wps:cNvSpPr/>
                         <wps:spPr>
                           <a:xfrm>
-                            <a:off x="2905125" y="1845871"/>
+                            <a:off x="2790825" y="1845871"/>
                             <a:ext cx="666750" cy="257648"/>
                           </a:xfrm>
                           <a:prstGeom prst="homePlate">
@@ -1800,8 +1800,8 @@
                         </wps:cNvCnPr>
                         <wps:spPr>
                           <a:xfrm flipH="1" flipV="1">
-                            <a:off x="3571875" y="1974695"/>
-                            <a:ext cx="159637" cy="1062"/>
+                            <a:off x="3457575" y="1974695"/>
+                            <a:ext cx="112012" cy="1062"/>
                           </a:xfrm>
                           <a:prstGeom prst="line">
                             <a:avLst/>
@@ -1833,11 +1833,12 @@
                         <wps:cNvPr id="37" name="Straight Connector 37"/>
                         <wps:cNvCnPr>
                           <a:stCxn id="32" idx="2"/>
+                          <a:endCxn id="29" idx="2"/>
                         </wps:cNvCnPr>
                         <wps:spPr>
                           <a:xfrm flipV="1">
-                            <a:off x="4142994" y="1974695"/>
-                            <a:ext cx="181355" cy="1062"/>
+                            <a:off x="3981069" y="1974026"/>
+                            <a:ext cx="219454" cy="1731"/>
                           </a:xfrm>
                           <a:prstGeom prst="line">
                             <a:avLst/>
@@ -2225,15 +2226,456 @@
                           <wps:bodyPr/>
                         </wps:wsp>
                       </wpg:wgp>
+                      <wps:wsp>
+                        <wps:cNvPr id="52" name="Straight Connector 44"/>
+                        <wps:cNvCnPr>
+                          <a:stCxn id="46" idx="3"/>
+                          <a:endCxn id="33" idx="3"/>
+                        </wps:cNvCnPr>
+                        <wps:spPr>
+                          <a:xfrm flipH="1">
+                            <a:off x="4890006" y="2026931"/>
+                            <a:ext cx="5842" cy="386516"/>
+                          </a:xfrm>
+                          <a:prstGeom prst="straightConnector1">
+                            <a:avLst/>
+                          </a:prstGeom>
+                          <a:ln w="22225">
+                            <a:solidFill>
+                              <a:schemeClr val="tx1"/>
+                            </a:solidFill>
+                          </a:ln>
+                          <a:effectLst/>
+                        </wps:spPr>
+                        <wps:style>
+                          <a:lnRef idx="1">
+                            <a:schemeClr val="accent1"/>
+                          </a:lnRef>
+                          <a:fillRef idx="0">
+                            <a:schemeClr val="accent1"/>
+                          </a:fillRef>
+                          <a:effectRef idx="0">
+                            <a:schemeClr val="accent1"/>
+                          </a:effectRef>
+                          <a:fontRef idx="minor">
+                            <a:schemeClr val="tx1"/>
+                          </a:fontRef>
+                        </wps:style>
+                        <wps:bodyPr/>
+                      </wps:wsp>
+                      <wps:wsp>
+                        <wps:cNvPr id="53" name="Straight Connector 53"/>
+                        <wps:cNvCnPr>
+                          <a:stCxn id="46" idx="0"/>
+                          <a:endCxn id="38" idx="2"/>
+                        </wps:cNvCnPr>
+                        <wps:spPr>
+                          <a:xfrm flipV="1">
+                            <a:off x="4895848" y="1390639"/>
+                            <a:ext cx="9144" cy="453444"/>
+                          </a:xfrm>
+                          <a:prstGeom prst="line">
+                            <a:avLst/>
+                          </a:prstGeom>
+                          <a:ln w="22225">
+                            <a:solidFill>
+                              <a:schemeClr val="tx1"/>
+                            </a:solidFill>
+                          </a:ln>
+                          <a:effectLst/>
+                        </wps:spPr>
+                        <wps:style>
+                          <a:lnRef idx="1">
+                            <a:schemeClr val="accent1"/>
+                          </a:lnRef>
+                          <a:fillRef idx="0">
+                            <a:schemeClr val="accent1"/>
+                          </a:fillRef>
+                          <a:effectRef idx="0">
+                            <a:schemeClr val="accent1"/>
+                          </a:effectRef>
+                          <a:fontRef idx="minor">
+                            <a:schemeClr val="tx1"/>
+                          </a:fontRef>
+                        </wps:style>
+                        <wps:bodyPr/>
+                      </wps:wsp>
+                      <wps:wsp>
+                        <wps:cNvPr id="54" name="Straight Connector 44"/>
+                        <wps:cNvCnPr>
+                          <a:stCxn id="46" idx="0"/>
+                          <a:endCxn id="41" idx="3"/>
+                        </wps:cNvCnPr>
+                        <wps:spPr>
+                          <a:xfrm rot="16200000" flipV="1">
+                            <a:off x="4434384" y="1382619"/>
+                            <a:ext cx="503829" cy="419100"/>
+                          </a:xfrm>
+                          <a:prstGeom prst="bentConnector3">
+                            <a:avLst>
+                              <a:gd name="adj1" fmla="val 50000"/>
+                            </a:avLst>
+                          </a:prstGeom>
+                          <a:ln w="22225">
+                            <a:solidFill>
+                              <a:schemeClr val="tx1"/>
+                            </a:solidFill>
+                          </a:ln>
+                          <a:effectLst/>
+                        </wps:spPr>
+                        <wps:style>
+                          <a:lnRef idx="1">
+                            <a:schemeClr val="accent1"/>
+                          </a:lnRef>
+                          <a:fillRef idx="0">
+                            <a:schemeClr val="accent1"/>
+                          </a:fillRef>
+                          <a:effectRef idx="0">
+                            <a:schemeClr val="accent1"/>
+                          </a:effectRef>
+                          <a:fontRef idx="minor">
+                            <a:schemeClr val="tx1"/>
+                          </a:fontRef>
+                        </wps:style>
+                        <wps:bodyPr/>
+                      </wps:wsp>
+                      <wps:wsp>
+                        <wps:cNvPr id="55" name="Straight Connector 44"/>
+                        <wps:cNvCnPr>
+                          <a:stCxn id="41" idx="3"/>
+                          <a:endCxn id="29" idx="7"/>
+                        </wps:cNvCnPr>
+                        <wps:spPr>
+                          <a:xfrm>
+                            <a:off x="4476748" y="1340254"/>
+                            <a:ext cx="3420" cy="517939"/>
+                          </a:xfrm>
+                          <a:prstGeom prst="straightConnector1">
+                            <a:avLst/>
+                          </a:prstGeom>
+                          <a:ln w="22225">
+                            <a:solidFill>
+                              <a:schemeClr val="tx1"/>
+                            </a:solidFill>
+                          </a:ln>
+                          <a:effectLst/>
+                        </wps:spPr>
+                        <wps:style>
+                          <a:lnRef idx="1">
+                            <a:schemeClr val="accent1"/>
+                          </a:lnRef>
+                          <a:fillRef idx="0">
+                            <a:schemeClr val="accent1"/>
+                          </a:fillRef>
+                          <a:effectRef idx="0">
+                            <a:schemeClr val="accent1"/>
+                          </a:effectRef>
+                          <a:fontRef idx="minor">
+                            <a:schemeClr val="tx1"/>
+                          </a:fontRef>
+                        </wps:style>
+                        <wps:bodyPr/>
+                      </wps:wsp>
+                      <wps:wsp>
+                        <wps:cNvPr id="56" name="Straight Connector 44"/>
+                        <wps:cNvCnPr>
+                          <a:stCxn id="29" idx="5"/>
+                          <a:endCxn id="33" idx="3"/>
+                        </wps:cNvCnPr>
+                        <wps:spPr>
+                          <a:xfrm rot="16200000" flipH="1">
+                            <a:off x="4523293" y="2046734"/>
+                            <a:ext cx="323588" cy="409838"/>
+                          </a:xfrm>
+                          <a:prstGeom prst="bentConnector3">
+                            <a:avLst>
+                              <a:gd name="adj1" fmla="val 50000"/>
+                            </a:avLst>
+                          </a:prstGeom>
+                          <a:ln w="22225">
+                            <a:solidFill>
+                              <a:schemeClr val="tx1"/>
+                            </a:solidFill>
+                          </a:ln>
+                          <a:effectLst/>
+                        </wps:spPr>
+                        <wps:style>
+                          <a:lnRef idx="1">
+                            <a:schemeClr val="accent1"/>
+                          </a:lnRef>
+                          <a:fillRef idx="0">
+                            <a:schemeClr val="accent1"/>
+                          </a:fillRef>
+                          <a:effectRef idx="0">
+                            <a:schemeClr val="accent1"/>
+                          </a:effectRef>
+                          <a:fontRef idx="minor">
+                            <a:schemeClr val="tx1"/>
+                          </a:fontRef>
+                        </wps:style>
+                        <wps:bodyPr/>
+                      </wps:wsp>
+                      <wps:wsp>
+                        <wps:cNvPr id="57" name="Text Box 21"/>
+                        <wps:cNvSpPr txBox="1"/>
+                        <wps:spPr>
+                          <a:xfrm>
+                            <a:off x="5153024" y="812515"/>
+                            <a:ext cx="619126" cy="607942"/>
+                          </a:xfrm>
+                          <a:prstGeom prst="rect">
+                            <a:avLst/>
+                          </a:prstGeom>
+                          <a:solidFill>
+                            <a:schemeClr val="lt1"/>
+                          </a:solidFill>
+                          <a:ln w="6350">
+                            <a:noFill/>
+                          </a:ln>
+                          <a:effectLst/>
+                        </wps:spPr>
+                        <wps:style>
+                          <a:lnRef idx="0">
+                            <a:schemeClr val="accent1"/>
+                          </a:lnRef>
+                          <a:fillRef idx="0">
+                            <a:schemeClr val="accent1"/>
+                          </a:fillRef>
+                          <a:effectRef idx="0">
+                            <a:schemeClr val="accent1"/>
+                          </a:effectRef>
+                          <a:fontRef idx="minor">
+                            <a:schemeClr val="dk1"/>
+                          </a:fontRef>
+                        </wps:style>
+                        <wps:txbx>
+                          <w:txbxContent>
+                            <w:p>
+                              <w:pPr>
+                                <w:pStyle w:val="NormalWeb"/>
+                                <w:spacing w:before="0" w:beforeAutospacing="0" w:after="200" w:afterAutospacing="0" w:line="276" w:lineRule="auto"/>
+                                <w:rPr>
+                                  <w:rFonts w:eastAsia="Calibri"/>
+                                  <w:sz w:val="22"/>
+                                  <w:szCs w:val="22"/>
+                                </w:rPr>
+                              </w:pPr>
+                              <w:r>
+                                <w:rPr>
+                                  <w:rFonts w:eastAsia="Calibri"/>
+                                  <w:sz w:val="22"/>
+                                  <w:szCs w:val="22"/>
+                                </w:rPr>
+                                <w:t xml:space="preserve">20 Ω power </w:t>
+                              </w:r>
+                              <w:proofErr w:type="gramStart"/>
+                              <w:r>
+                                <w:rPr>
+                                  <w:rFonts w:eastAsia="Calibri"/>
+                                  <w:sz w:val="22"/>
+                                  <w:szCs w:val="22"/>
+                                </w:rPr>
+                                <w:t>resistor</w:t>
+                              </w:r>
+                              <w:proofErr w:type="gramEnd"/>
+                            </w:p>
+                            <w:p>
+                              <w:pPr>
+                                <w:pStyle w:val="NormalWeb"/>
+                                <w:spacing w:before="0" w:beforeAutospacing="0" w:after="200" w:afterAutospacing="0" w:line="276" w:lineRule="auto"/>
+                              </w:pPr>
+                              <w:r>
+                                <w:rPr>
+                                  <w:rFonts w:eastAsia="Calibri"/>
+                                  <w:sz w:val="22"/>
+                                  <w:szCs w:val="22"/>
+                                </w:rPr>
+                                <w:t xml:space="preserve"> </w:t>
+                              </w:r>
+                              <w:proofErr w:type="gramStart"/>
+                              <w:r>
+                                <w:rPr>
+                                  <w:rFonts w:eastAsia="Calibri"/>
+                                  <w:sz w:val="22"/>
+                                  <w:szCs w:val="22"/>
+                                </w:rPr>
+                                <w:t>ref</w:t>
+                              </w:r>
+                              <w:proofErr w:type="gramEnd"/>
+                            </w:p>
+                          </w:txbxContent>
+                        </wps:txbx>
+                        <wps:bodyPr rot="0" spcFirstLastPara="0" vert="horz" wrap="square" lIns="0" tIns="45720" rIns="0" bIns="45720" numCol="1" spcCol="0" rtlCol="0" fromWordArt="0" anchor="t" anchorCtr="0" forceAA="0" compatLnSpc="1">
+                          <a:prstTxWarp prst="textNoShape">
+                            <a:avLst/>
+                          </a:prstTxWarp>
+                          <a:noAutofit/>
+                        </wps:bodyPr>
+                      </wps:wsp>
+                      <wps:wsp>
+                        <wps:cNvPr id="58" name="Straight Arrow Connector 58"/>
+                        <wps:cNvCnPr>
+                          <a:stCxn id="57" idx="1"/>
+                          <a:endCxn id="38" idx="3"/>
+                        </wps:cNvCnPr>
+                        <wps:spPr>
+                          <a:xfrm flipH="1" flipV="1">
+                            <a:off x="5014720" y="1116318"/>
+                            <a:ext cx="138304" cy="168"/>
+                          </a:xfrm>
+                          <a:prstGeom prst="straightConnector1">
+                            <a:avLst/>
+                          </a:prstGeom>
+                          <a:ln>
+                            <a:tailEnd type="arrow"/>
+                          </a:ln>
+                        </wps:spPr>
+                        <wps:style>
+                          <a:lnRef idx="1">
+                            <a:schemeClr val="accent1"/>
+                          </a:lnRef>
+                          <a:fillRef idx="0">
+                            <a:schemeClr val="accent1"/>
+                          </a:fillRef>
+                          <a:effectRef idx="0">
+                            <a:schemeClr val="accent1"/>
+                          </a:effectRef>
+                          <a:fontRef idx="minor">
+                            <a:schemeClr val="tx1"/>
+                          </a:fontRef>
+                        </wps:style>
+                        <wps:bodyPr/>
+                      </wps:wsp>
+                      <wps:wsp>
+                        <wps:cNvPr id="59" name="Text Box 21"/>
+                        <wps:cNvSpPr txBox="1"/>
+                        <wps:spPr>
+                          <a:xfrm>
+                            <a:off x="3617212" y="1468082"/>
+                            <a:ext cx="409576" cy="257175"/>
+                          </a:xfrm>
+                          <a:prstGeom prst="rect">
+                            <a:avLst/>
+                          </a:prstGeom>
+                          <a:solidFill>
+                            <a:schemeClr val="lt1"/>
+                          </a:solidFill>
+                          <a:ln w="6350">
+                            <a:noFill/>
+                          </a:ln>
+                          <a:effectLst/>
+                        </wps:spPr>
+                        <wps:style>
+                          <a:lnRef idx="0">
+                            <a:schemeClr val="accent1"/>
+                          </a:lnRef>
+                          <a:fillRef idx="0">
+                            <a:schemeClr val="accent1"/>
+                          </a:fillRef>
+                          <a:effectRef idx="0">
+                            <a:schemeClr val="accent1"/>
+                          </a:effectRef>
+                          <a:fontRef idx="minor">
+                            <a:schemeClr val="dk1"/>
+                          </a:fontRef>
+                        </wps:style>
+                        <wps:txbx>
+                          <w:txbxContent>
+                            <w:p>
+                              <w:pPr>
+                                <w:pStyle w:val="NormalWeb"/>
+                                <w:spacing w:before="0" w:beforeAutospacing="0" w:after="200" w:afterAutospacing="0" w:line="276" w:lineRule="auto"/>
+                                <w:rPr>
+                                  <w:rFonts w:eastAsia="Calibri"/>
+                                  <w:sz w:val="22"/>
+                                  <w:szCs w:val="22"/>
+                                </w:rPr>
+                              </w:pPr>
+                              <w:r>
+                                <w:rPr>
+                                  <w:rFonts w:eastAsia="Calibri"/>
+                                  <w:sz w:val="22"/>
+                                  <w:szCs w:val="22"/>
+                                </w:rPr>
+                                <w:t>1K Ω</w:t>
+                              </w:r>
+                            </w:p>
+                            <w:p>
+                              <w:pPr>
+                                <w:pStyle w:val="NormalWeb"/>
+                                <w:spacing w:before="0" w:beforeAutospacing="0" w:after="200" w:afterAutospacing="0" w:line="276" w:lineRule="auto"/>
+                              </w:pPr>
+                              <w:r>
+                                <w:rPr>
+                                  <w:rFonts w:eastAsia="Calibri"/>
+                                  <w:sz w:val="22"/>
+                                  <w:szCs w:val="22"/>
+                                </w:rPr>
+                                <w:t xml:space="preserve"> </w:t>
+                              </w:r>
+                              <w:proofErr w:type="gramStart"/>
+                              <w:r>
+                                <w:rPr>
+                                  <w:rFonts w:eastAsia="Calibri"/>
+                                  <w:sz w:val="22"/>
+                                  <w:szCs w:val="22"/>
+                                </w:rPr>
+                                <w:t>ref</w:t>
+                              </w:r>
+                              <w:proofErr w:type="gramEnd"/>
+                            </w:p>
+                          </w:txbxContent>
+                        </wps:txbx>
+                        <wps:bodyPr rot="0" spcFirstLastPara="0" vert="horz" wrap="square" lIns="0" tIns="45720" rIns="0" bIns="45720" numCol="1" spcCol="0" rtlCol="0" fromWordArt="0" anchor="t" anchorCtr="0" forceAA="0" compatLnSpc="1">
+                          <a:prstTxWarp prst="textNoShape">
+                            <a:avLst/>
+                          </a:prstTxWarp>
+                          <a:noAutofit/>
+                        </wps:bodyPr>
+                      </wps:wsp>
+                      <wps:wsp>
+                        <wps:cNvPr id="60" name="Straight Arrow Connector 60"/>
+                        <wps:cNvCnPr>
+                          <a:stCxn id="59" idx="2"/>
+                          <a:endCxn id="32" idx="3"/>
+                        </wps:cNvCnPr>
+                        <wps:spPr>
+                          <a:xfrm flipH="1">
+                            <a:off x="3775328" y="1725257"/>
+                            <a:ext cx="46672" cy="168204"/>
+                          </a:xfrm>
+                          <a:prstGeom prst="straightConnector1">
+                            <a:avLst/>
+                          </a:prstGeom>
+                          <a:ln>
+                            <a:tailEnd type="arrow"/>
+                          </a:ln>
+                        </wps:spPr>
+                        <wps:style>
+                          <a:lnRef idx="1">
+                            <a:schemeClr val="accent1"/>
+                          </a:lnRef>
+                          <a:fillRef idx="0">
+                            <a:schemeClr val="accent1"/>
+                          </a:fillRef>
+                          <a:effectRef idx="0">
+                            <a:schemeClr val="accent1"/>
+                          </a:effectRef>
+                          <a:fontRef idx="minor">
+                            <a:schemeClr val="tx1"/>
+                          </a:fontRef>
+                        </wps:style>
+                        <wps:bodyPr/>
+                      </wps:wsp>
                       <wpg:wgp>
-                        <wpg:cNvPr id="51" name="Group 51"/>
+                        <wpg:cNvPr id="64" name="Group 64"/>
                         <wpg:cNvGrpSpPr/>
                         <wpg:grpSpPr>
                           <a:xfrm>
-                            <a:off x="4324350" y="1807010"/>
-                            <a:ext cx="178687" cy="334609"/>
-                            <a:chOff x="3202688" y="1200150"/>
-                            <a:chExt cx="178687" cy="334609"/>
+                            <a:off x="4200523" y="1810214"/>
+                            <a:ext cx="327624" cy="327624"/>
+                            <a:chOff x="1457324" y="2137185"/>
+                            <a:chExt cx="327624" cy="327624"/>
                           </a:xfrm>
                         </wpg:grpSpPr>
                         <wps:wsp>
@@ -2241,8 +2683,8 @@
                           <wps:cNvCnPr/>
                           <wps:spPr>
                             <a:xfrm flipV="1">
-                              <a:off x="3212213" y="1200150"/>
-                              <a:ext cx="0" cy="325084"/>
+                              <a:off x="1544937" y="2202114"/>
+                              <a:ext cx="6114" cy="154184"/>
                             </a:xfrm>
                             <a:prstGeom prst="line">
                               <a:avLst/>
@@ -2275,7 +2717,7 @@
                           <wps:cNvCnPr/>
                           <wps:spPr>
                             <a:xfrm>
-                              <a:off x="3212213" y="1408010"/>
+                              <a:off x="1563986" y="2297420"/>
                               <a:ext cx="169162" cy="126749"/>
                             </a:xfrm>
                             <a:prstGeom prst="line">
@@ -2310,7 +2752,7 @@
                           <wps:cNvCnPr/>
                           <wps:spPr>
                             <a:xfrm flipV="1">
-                              <a:off x="3202688" y="1200150"/>
+                              <a:off x="1554461" y="2175285"/>
                               <a:ext cx="150112" cy="105534"/>
                             </a:xfrm>
                             <a:prstGeom prst="line">
@@ -2340,444 +2782,75 @@
                           </wps:style>
                           <wps:bodyPr/>
                         </wps:wsp>
+                        <wps:wsp>
+                          <wps:cNvPr id="29" name="Oval 29"/>
+                          <wps:cNvSpPr/>
+                          <wps:spPr>
+                            <a:xfrm>
+                              <a:off x="1457324" y="2137185"/>
+                              <a:ext cx="327624" cy="327624"/>
+                            </a:xfrm>
+                            <a:prstGeom prst="ellipse">
+                              <a:avLst/>
+                            </a:prstGeom>
+                            <a:noFill/>
+                          </wps:spPr>
+                          <wps:style>
+                            <a:lnRef idx="2">
+                              <a:schemeClr val="dk1"/>
+                            </a:lnRef>
+                            <a:fillRef idx="1">
+                              <a:schemeClr val="lt1"/>
+                            </a:fillRef>
+                            <a:effectRef idx="0">
+                              <a:schemeClr val="dk1"/>
+                            </a:effectRef>
+                            <a:fontRef idx="minor">
+                              <a:schemeClr val="dk1"/>
+                            </a:fontRef>
+                          </wps:style>
+                          <wps:bodyPr rot="0" spcFirstLastPara="0" vertOverflow="overflow" horzOverflow="overflow" vert="horz" wrap="square" lIns="91440" tIns="45720" rIns="91440" bIns="45720" numCol="1" spcCol="0" rtlCol="0" fromWordArt="0" anchor="ctr" anchorCtr="0" forceAA="0" compatLnSpc="1">
+                            <a:prstTxWarp prst="textNoShape">
+                              <a:avLst/>
+                            </a:prstTxWarp>
+                            <a:noAutofit/>
+                          </wps:bodyPr>
+                        </wps:wsp>
+                        <wps:wsp>
+                          <wps:cNvPr id="61" name="Straight Connector 61"/>
+                          <wps:cNvCnPr/>
+                          <wps:spPr>
+                            <a:xfrm flipH="1">
+                              <a:off x="1472565" y="2290254"/>
+                              <a:ext cx="91421" cy="5081"/>
+                            </a:xfrm>
+                            <a:prstGeom prst="line">
+                              <a:avLst/>
+                            </a:prstGeom>
+                            <a:ln w="25400">
+                              <a:solidFill>
+                                <a:schemeClr val="tx1"/>
+                              </a:solidFill>
+                            </a:ln>
+                            <a:effectLst/>
+                          </wps:spPr>
+                          <wps:style>
+                            <a:lnRef idx="1">
+                              <a:schemeClr val="accent1"/>
+                            </a:lnRef>
+                            <a:fillRef idx="0">
+                              <a:schemeClr val="accent1"/>
+                            </a:fillRef>
+                            <a:effectRef idx="0">
+                              <a:schemeClr val="accent1"/>
+                            </a:effectRef>
+                            <a:fontRef idx="minor">
+                              <a:schemeClr val="tx1"/>
+                            </a:fontRef>
+                          </wps:style>
+                          <wps:bodyPr/>
+                        </wps:wsp>
                       </wpg:wgp>
-                      <wps:wsp>
-                        <wps:cNvPr id="52" name="Straight Connector 44"/>
-                        <wps:cNvCnPr>
-                          <a:stCxn id="46" idx="3"/>
-                          <a:endCxn id="33" idx="3"/>
-                        </wps:cNvCnPr>
-                        <wps:spPr>
-                          <a:xfrm flipH="1">
-                            <a:off x="4890006" y="2026931"/>
-                            <a:ext cx="5842" cy="386516"/>
-                          </a:xfrm>
-                          <a:prstGeom prst="straightConnector1">
-                            <a:avLst/>
-                          </a:prstGeom>
-                          <a:ln w="22225">
-                            <a:solidFill>
-                              <a:schemeClr val="tx1"/>
-                            </a:solidFill>
-                          </a:ln>
-                          <a:effectLst/>
-                        </wps:spPr>
-                        <wps:style>
-                          <a:lnRef idx="1">
-                            <a:schemeClr val="accent1"/>
-                          </a:lnRef>
-                          <a:fillRef idx="0">
-                            <a:schemeClr val="accent1"/>
-                          </a:fillRef>
-                          <a:effectRef idx="0">
-                            <a:schemeClr val="accent1"/>
-                          </a:effectRef>
-                          <a:fontRef idx="minor">
-                            <a:schemeClr val="tx1"/>
-                          </a:fontRef>
-                        </wps:style>
-                        <wps:bodyPr/>
-                      </wps:wsp>
-                      <wps:wsp>
-                        <wps:cNvPr id="53" name="Straight Connector 53"/>
-                        <wps:cNvCnPr>
-                          <a:stCxn id="46" idx="0"/>
-                          <a:endCxn id="38" idx="2"/>
-                        </wps:cNvCnPr>
-                        <wps:spPr>
-                          <a:xfrm flipV="1">
-                            <a:off x="4895848" y="1390639"/>
-                            <a:ext cx="9144" cy="453444"/>
-                          </a:xfrm>
-                          <a:prstGeom prst="line">
-                            <a:avLst/>
-                          </a:prstGeom>
-                          <a:ln w="22225">
-                            <a:solidFill>
-                              <a:schemeClr val="tx1"/>
-                            </a:solidFill>
-                          </a:ln>
-                          <a:effectLst/>
-                        </wps:spPr>
-                        <wps:style>
-                          <a:lnRef idx="1">
-                            <a:schemeClr val="accent1"/>
-                          </a:lnRef>
-                          <a:fillRef idx="0">
-                            <a:schemeClr val="accent1"/>
-                          </a:fillRef>
-                          <a:effectRef idx="0">
-                            <a:schemeClr val="accent1"/>
-                          </a:effectRef>
-                          <a:fontRef idx="minor">
-                            <a:schemeClr val="tx1"/>
-                          </a:fontRef>
-                        </wps:style>
-                        <wps:bodyPr/>
-                      </wps:wsp>
-                      <wps:wsp>
-                        <wps:cNvPr id="54" name="Straight Connector 44"/>
-                        <wps:cNvCnPr>
-                          <a:stCxn id="46" idx="0"/>
-                          <a:endCxn id="41" idx="3"/>
-                        </wps:cNvCnPr>
-                        <wps:spPr>
-                          <a:xfrm rot="16200000" flipV="1">
-                            <a:off x="4434384" y="1382619"/>
-                            <a:ext cx="503829" cy="419100"/>
-                          </a:xfrm>
-                          <a:prstGeom prst="bentConnector3">
-                            <a:avLst>
-                              <a:gd name="adj1" fmla="val 50000"/>
-                            </a:avLst>
-                          </a:prstGeom>
-                          <a:ln w="22225">
-                            <a:solidFill>
-                              <a:schemeClr val="tx1"/>
-                            </a:solidFill>
-                          </a:ln>
-                          <a:effectLst/>
-                        </wps:spPr>
-                        <wps:style>
-                          <a:lnRef idx="1">
-                            <a:schemeClr val="accent1"/>
-                          </a:lnRef>
-                          <a:fillRef idx="0">
-                            <a:schemeClr val="accent1"/>
-                          </a:fillRef>
-                          <a:effectRef idx="0">
-                            <a:schemeClr val="accent1"/>
-                          </a:effectRef>
-                          <a:fontRef idx="minor">
-                            <a:schemeClr val="tx1"/>
-                          </a:fontRef>
-                        </wps:style>
-                        <wps:bodyPr/>
-                      </wps:wsp>
-                      <wps:wsp>
-                        <wps:cNvPr id="55" name="Straight Connector 44"/>
-                        <wps:cNvCnPr>
-                          <a:stCxn id="41" idx="3"/>
-                        </wps:cNvCnPr>
-                        <wps:spPr>
-                          <a:xfrm>
-                            <a:off x="4476748" y="1340254"/>
-                            <a:ext cx="0" cy="476281"/>
-                          </a:xfrm>
-                          <a:prstGeom prst="straightConnector1">
-                            <a:avLst/>
-                          </a:prstGeom>
-                          <a:ln w="22225">
-                            <a:solidFill>
-                              <a:schemeClr val="tx1"/>
-                            </a:solidFill>
-                          </a:ln>
-                          <a:effectLst/>
-                        </wps:spPr>
-                        <wps:style>
-                          <a:lnRef idx="1">
-                            <a:schemeClr val="accent1"/>
-                          </a:lnRef>
-                          <a:fillRef idx="0">
-                            <a:schemeClr val="accent1"/>
-                          </a:fillRef>
-                          <a:effectRef idx="0">
-                            <a:schemeClr val="accent1"/>
-                          </a:effectRef>
-                          <a:fontRef idx="minor">
-                            <a:schemeClr val="tx1"/>
-                          </a:fontRef>
-                        </wps:style>
-                        <wps:bodyPr/>
-                      </wps:wsp>
-                      <wps:wsp>
-                        <wps:cNvPr id="56" name="Straight Connector 44"/>
-                        <wps:cNvCnPr>
-                          <a:endCxn id="33" idx="3"/>
-                        </wps:cNvCnPr>
-                        <wps:spPr>
-                          <a:xfrm>
-                            <a:off x="4476748" y="2141619"/>
-                            <a:ext cx="413258" cy="271828"/>
-                          </a:xfrm>
-                          <a:prstGeom prst="bentConnector2">
-                            <a:avLst/>
-                          </a:prstGeom>
-                          <a:ln w="22225">
-                            <a:solidFill>
-                              <a:schemeClr val="tx1"/>
-                            </a:solidFill>
-                          </a:ln>
-                          <a:effectLst/>
-                        </wps:spPr>
-                        <wps:style>
-                          <a:lnRef idx="1">
-                            <a:schemeClr val="accent1"/>
-                          </a:lnRef>
-                          <a:fillRef idx="0">
-                            <a:schemeClr val="accent1"/>
-                          </a:fillRef>
-                          <a:effectRef idx="0">
-                            <a:schemeClr val="accent1"/>
-                          </a:effectRef>
-                          <a:fontRef idx="minor">
-                            <a:schemeClr val="tx1"/>
-                          </a:fontRef>
-                        </wps:style>
-                        <wps:bodyPr/>
-                      </wps:wsp>
-                      <wps:wsp>
-                        <wps:cNvPr id="57" name="Text Box 21"/>
-                        <wps:cNvSpPr txBox="1"/>
-                        <wps:spPr>
-                          <a:xfrm>
-                            <a:off x="5153024" y="812515"/>
-                            <a:ext cx="619126" cy="607942"/>
-                          </a:xfrm>
-                          <a:prstGeom prst="rect">
-                            <a:avLst/>
-                          </a:prstGeom>
-                          <a:solidFill>
-                            <a:schemeClr val="lt1"/>
-                          </a:solidFill>
-                          <a:ln w="6350">
-                            <a:noFill/>
-                          </a:ln>
-                          <a:effectLst/>
-                        </wps:spPr>
-                        <wps:style>
-                          <a:lnRef idx="0">
-                            <a:schemeClr val="accent1"/>
-                          </a:lnRef>
-                          <a:fillRef idx="0">
-                            <a:schemeClr val="accent1"/>
-                          </a:fillRef>
-                          <a:effectRef idx="0">
-                            <a:schemeClr val="accent1"/>
-                          </a:effectRef>
-                          <a:fontRef idx="minor">
-                            <a:schemeClr val="dk1"/>
-                          </a:fontRef>
-                        </wps:style>
-                        <wps:txbx>
-                          <w:txbxContent>
-                            <w:p>
-                              <w:pPr>
-                                <w:pStyle w:val="NormalWeb"/>
-                                <w:spacing w:before="0" w:beforeAutospacing="0" w:after="200" w:afterAutospacing="0" w:line="276" w:lineRule="auto"/>
-                                <w:rPr>
-                                  <w:rFonts w:eastAsia="Calibri"/>
-                                  <w:sz w:val="22"/>
-                                  <w:szCs w:val="22"/>
-                                </w:rPr>
-                              </w:pPr>
-                              <w:r>
-                                <w:rPr>
-                                  <w:rFonts w:eastAsia="Calibri"/>
-                                  <w:sz w:val="22"/>
-                                  <w:szCs w:val="22"/>
-                                </w:rPr>
-                                <w:t xml:space="preserve">20 Ω power </w:t>
-                              </w:r>
-                              <w:proofErr w:type="gramStart"/>
-                              <w:r>
-                                <w:rPr>
-                                  <w:rFonts w:eastAsia="Calibri"/>
-                                  <w:sz w:val="22"/>
-                                  <w:szCs w:val="22"/>
-                                </w:rPr>
-                                <w:t>resistor</w:t>
-                              </w:r>
-                              <w:proofErr w:type="gramEnd"/>
-                            </w:p>
-                            <w:p>
-                              <w:pPr>
-                                <w:pStyle w:val="NormalWeb"/>
-                                <w:spacing w:before="0" w:beforeAutospacing="0" w:after="200" w:afterAutospacing="0" w:line="276" w:lineRule="auto"/>
-                              </w:pPr>
-                              <w:r>
-                                <w:rPr>
-                                  <w:rFonts w:eastAsia="Calibri"/>
-                                  <w:sz w:val="22"/>
-                                  <w:szCs w:val="22"/>
-                                </w:rPr>
-                                <w:t xml:space="preserve"> </w:t>
-                              </w:r>
-                              <w:proofErr w:type="gramStart"/>
-                              <w:r>
-                                <w:rPr>
-                                  <w:rFonts w:eastAsia="Calibri"/>
-                                  <w:sz w:val="22"/>
-                                  <w:szCs w:val="22"/>
-                                </w:rPr>
-                                <w:t>ref</w:t>
-                              </w:r>
-                              <w:proofErr w:type="gramEnd"/>
-                            </w:p>
-                          </w:txbxContent>
-                        </wps:txbx>
-                        <wps:bodyPr rot="0" spcFirstLastPara="0" vert="horz" wrap="square" lIns="0" tIns="45720" rIns="0" bIns="45720" numCol="1" spcCol="0" rtlCol="0" fromWordArt="0" anchor="t" anchorCtr="0" forceAA="0" compatLnSpc="1">
-                          <a:prstTxWarp prst="textNoShape">
-                            <a:avLst/>
-                          </a:prstTxWarp>
-                          <a:noAutofit/>
-                        </wps:bodyPr>
-                      </wps:wsp>
-                      <wps:wsp>
-                        <wps:cNvPr id="58" name="Straight Arrow Connector 58"/>
-                        <wps:cNvCnPr>
-                          <a:stCxn id="57" idx="1"/>
-                          <a:endCxn id="38" idx="3"/>
-                        </wps:cNvCnPr>
-                        <wps:spPr>
-                          <a:xfrm flipH="1" flipV="1">
-                            <a:off x="5014720" y="1116318"/>
-                            <a:ext cx="138304" cy="168"/>
-                          </a:xfrm>
-                          <a:prstGeom prst="straightConnector1">
-                            <a:avLst/>
-                          </a:prstGeom>
-                          <a:ln>
-                            <a:tailEnd type="arrow"/>
-                          </a:ln>
-                        </wps:spPr>
-                        <wps:style>
-                          <a:lnRef idx="1">
-                            <a:schemeClr val="accent1"/>
-                          </a:lnRef>
-                          <a:fillRef idx="0">
-                            <a:schemeClr val="accent1"/>
-                          </a:fillRef>
-                          <a:effectRef idx="0">
-                            <a:schemeClr val="accent1"/>
-                          </a:effectRef>
-                          <a:fontRef idx="minor">
-                            <a:schemeClr val="tx1"/>
-                          </a:fontRef>
-                        </wps:style>
-                        <wps:bodyPr/>
-                      </wps:wsp>
-                      <wps:wsp>
-                        <wps:cNvPr id="59" name="Text Box 21"/>
-                        <wps:cNvSpPr txBox="1"/>
-                        <wps:spPr>
-                          <a:xfrm>
-                            <a:off x="3731512" y="1468082"/>
-                            <a:ext cx="409576" cy="257175"/>
-                          </a:xfrm>
-                          <a:prstGeom prst="rect">
-                            <a:avLst/>
-                          </a:prstGeom>
-                          <a:solidFill>
-                            <a:schemeClr val="lt1"/>
-                          </a:solidFill>
-                          <a:ln w="6350">
-                            <a:noFill/>
-                          </a:ln>
-                          <a:effectLst/>
-                        </wps:spPr>
-                        <wps:style>
-                          <a:lnRef idx="0">
-                            <a:schemeClr val="accent1"/>
-                          </a:lnRef>
-                          <a:fillRef idx="0">
-                            <a:schemeClr val="accent1"/>
-                          </a:fillRef>
-                          <a:effectRef idx="0">
-                            <a:schemeClr val="accent1"/>
-                          </a:effectRef>
-                          <a:fontRef idx="minor">
-                            <a:schemeClr val="dk1"/>
-                          </a:fontRef>
-                        </wps:style>
-                        <wps:txbx>
-                          <w:txbxContent>
-                            <w:p>
-                              <w:pPr>
-                                <w:pStyle w:val="NormalWeb"/>
-                                <w:spacing w:before="0" w:beforeAutospacing="0" w:after="200" w:afterAutospacing="0" w:line="276" w:lineRule="auto"/>
-                                <w:rPr>
-                                  <w:rFonts w:eastAsia="Calibri"/>
-                                  <w:sz w:val="22"/>
-                                  <w:szCs w:val="22"/>
-                                </w:rPr>
-                              </w:pPr>
-                              <w:r>
-                                <w:rPr>
-                                  <w:rFonts w:eastAsia="Calibri"/>
-                                  <w:sz w:val="22"/>
-                                  <w:szCs w:val="22"/>
-                                </w:rPr>
-                                <w:t>1K Ω</w:t>
-                              </w:r>
-                            </w:p>
-                            <w:p>
-                              <w:pPr>
-                                <w:pStyle w:val="NormalWeb"/>
-                                <w:spacing w:before="0" w:beforeAutospacing="0" w:after="200" w:afterAutospacing="0" w:line="276" w:lineRule="auto"/>
-                              </w:pPr>
-                              <w:r>
-                                <w:rPr>
-                                  <w:rFonts w:eastAsia="Calibri"/>
-                                  <w:sz w:val="22"/>
-                                  <w:szCs w:val="22"/>
-                                </w:rPr>
-                                <w:t xml:space="preserve"> </w:t>
-                              </w:r>
-                              <w:proofErr w:type="gramStart"/>
-                              <w:r>
-                                <w:rPr>
-                                  <w:rFonts w:eastAsia="Calibri"/>
-                                  <w:sz w:val="22"/>
-                                  <w:szCs w:val="22"/>
-                                </w:rPr>
-                                <w:t>ref</w:t>
-                              </w:r>
-                              <w:proofErr w:type="gramEnd"/>
-                            </w:p>
-                          </w:txbxContent>
-                        </wps:txbx>
-                        <wps:bodyPr rot="0" spcFirstLastPara="0" vert="horz" wrap="square" lIns="0" tIns="45720" rIns="0" bIns="45720" numCol="1" spcCol="0" rtlCol="0" fromWordArt="0" anchor="t" anchorCtr="0" forceAA="0" compatLnSpc="1">
-                          <a:prstTxWarp prst="textNoShape">
-                            <a:avLst/>
-                          </a:prstTxWarp>
-                          <a:noAutofit/>
-                        </wps:bodyPr>
-                      </wps:wsp>
-                      <wps:wsp>
-                        <wps:cNvPr id="60" name="Straight Arrow Connector 60"/>
-                        <wps:cNvCnPr>
-                          <a:stCxn id="59" idx="2"/>
-                          <a:endCxn id="32" idx="3"/>
-                        </wps:cNvCnPr>
-                        <wps:spPr>
-                          <a:xfrm>
-                            <a:off x="3936300" y="1725257"/>
-                            <a:ext cx="953" cy="168204"/>
-                          </a:xfrm>
-                          <a:prstGeom prst="straightConnector1">
-                            <a:avLst/>
-                          </a:prstGeom>
-                          <a:ln>
-                            <a:tailEnd type="arrow"/>
-                          </a:ln>
-                        </wps:spPr>
-                        <wps:style>
-                          <a:lnRef idx="1">
-                            <a:schemeClr val="accent1"/>
-                          </a:lnRef>
-                          <a:fillRef idx="0">
-                            <a:schemeClr val="accent1"/>
-                          </a:fillRef>
-                          <a:effectRef idx="0">
-                            <a:schemeClr val="accent1"/>
-                          </a:effectRef>
-                          <a:fontRef idx="minor">
-                            <a:schemeClr val="tx1"/>
-                          </a:fontRef>
-                        </wps:style>
-                        <wps:bodyPr/>
-                      </wps:wsp>
                     </wpc:wpc>
                   </a:graphicData>
                 </a:graphic>
@@ -2786,7 +2859,7 @@
           </mc:Choice>
           <mc:Fallback>
             <w:pict>
-              <v:group id="Canvas 16" o:spid="_x0000_s1046" editas="canvas" style="width:537pt;height:252pt;mso-position-horizontal-relative:char;mso-position-vertical-relative:line" coordsize="68199,32004" o:gfxdata="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">
+              <v:group id="Canvas 16" o:spid="_x0000_s1046" editas="canvas" style="width:537pt;height:252pt;mso-position-horizontal-relative:char;mso-position-vertical-relative:line" coordsize="68199,32004" o:gfxdata="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">
                 <v:shapetype id="_x0000_t75" coordsize="21600,21600" o:spt="75" o:preferrelative="t" path="m@4@5l@4@11@9@11@9@5xe" filled="f" stroked="f">
                   <v:stroke joinstyle="miter"/>
                   <v:formulas>
@@ -2947,7 +3020,7 @@
                 <v:shape id="Straight Arrow Connector 31" o:spid="_x0000_s1056" type="#_x0000_t32" style="position:absolute;left:7143;top:9268;width:2069;height:28;visibility:visible;mso-wrap-style:square" o:connectortype="straight" o:gfxdata="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" strokecolor="#4579b8 [3044]">
                   <v:stroke endarrow="open"/>
                 </v:shape>
-                <v:shape id="Picture 32" o:spid="_x0000_s1057" type="#_x0000_t75" style="position:absolute;left:38549;top:17700;width:1646;height:4114;rotation:-90;visibility:visible;mso-wrap-style:square" o:preferrelative="f" o:gfxdata="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">
+                <v:shape id="Picture 32" o:spid="_x0000_s1057" type="#_x0000_t75" style="position:absolute;left:36930;top:17699;width:1646;height:4115;rotation:-90;visibility:visible;mso-wrap-style:square" o:preferrelative="f" o:gfxdata="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">
                   <v:imagedata r:id="rId9" o:title=""/>
                   <v:path arrowok="t"/>
                 </v:shape>
@@ -2965,7 +3038,7 @@
                     <v:h position="#0,topLeft" xrange="0,21600"/>
                   </v:handles>
                 </v:shapetype>
-                <v:shape id="Pentagon 34" o:spid="_x0000_s1059" type="#_x0000_t15" style="position:absolute;left:29051;top:18458;width:6667;height:2577;visibility:visible;mso-wrap-style:square;v-text-anchor:middle" o:gfxdata="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" adj="17427" fillcolor="white [3201]" strokecolor="black [3200]" strokeweight="2pt">
+                <v:shape id="Pentagon 34" o:spid="_x0000_s1059" type="#_x0000_t15" style="position:absolute;left:27908;top:18458;width:6667;height:2577;visibility:visible;mso-wrap-style:square;v-text-anchor:middle" o:gfxdata="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" adj="17427" fillcolor="white [3201]" strokecolor="black [3200]" strokeweight="2pt">
                   <v:textbox>
                     <w:txbxContent>
                       <w:p>
@@ -2993,8 +3066,8 @@
                     </w:txbxContent>
                   </v:textbox>
                 </v:shape>
-                <v:line id="Straight Connector 36" o:spid="_x0000_s1061" style="position:absolute;flip:x y;visibility:visible;mso-wrap-style:square" from="35718,19746" to="37315,19757" o:connectortype="straight" o:gfxdata="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" strokecolor="black [3213]" strokeweight="1.75pt"/>
-                <v:line id="Straight Connector 37" o:spid="_x0000_s1062" style="position:absolute;flip:y;visibility:visible;mso-wrap-style:square" from="41429,19746" to="43243,19757" o:connectortype="straight" o:gfxdata="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" strokecolor="black [3213]" strokeweight="1.75pt"/>
+                <v:line id="Straight Connector 36" o:spid="_x0000_s1061" style="position:absolute;flip:x y;visibility:visible;mso-wrap-style:square" from="34575,19746" to="35695,19757" o:connectortype="straight" o:gfxdata="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" strokecolor="black [3213]" strokeweight="1.75pt"/>
+                <v:line id="Straight Connector 37" o:spid="_x0000_s1062" style="position:absolute;flip:y;visibility:visible;mso-wrap-style:square" from="39810,19740" to="42005,19757" o:connectortype="straight" o:gfxdata="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" strokecolor="black [3213]" strokeweight="1.75pt"/>
                 <v:shape id="Picture 38" o:spid="_x0000_s1063" type="#_x0000_t75" style="position:absolute;left:47952;top:8419;width:2195;height:5487;visibility:visible;mso-wrap-style:square" o:preferrelative="f" o:gfxdata="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">
                   <v:imagedata r:id="rId9" o:title=""/>
                   <v:path arrowok="t"/>
@@ -3079,26 +3152,12 @@
                   <v:shape id="Isosceles Triangle 46" o:spid="_x0000_s1071" type="#_x0000_t5" style="position:absolute;left:30099;top:7982;width:2286;height:1828;visibility:visible;mso-wrap-style:square;v-text-anchor:middle" o:gfxdata="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" fillcolor="white [3201]" strokecolor="black [3200]" strokeweight="2pt"/>
                   <v:line id="Straight Connector 47" o:spid="_x0000_s1072" style="position:absolute;flip:x;visibility:visible;mso-wrap-style:square" from="30003,7917" to="32480,7917" o:connectortype="straight" o:gfxdata="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" strokecolor="black [3213]" strokeweight="2pt"/>
                 </v:group>
-                <v:group id="Group 51" o:spid="_x0000_s1073" style="position:absolute;left:43243;top:18070;width:1787;height:3346" coordorigin="32026,12001" coordsize="1786,3346" o:gfxdata="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">
-                  <v:line id="Straight Connector 48" o:spid="_x0000_s1074" style="position:absolute;flip:y;visibility:visible;mso-wrap-style:square" from="32122,12001" to="32122,15252" o:connectortype="straight" o:gfxdata="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" strokecolor="black [3213]" strokeweight="2pt"/>
-                  <v:line id="Straight Connector 49" o:spid="_x0000_s1075" style="position:absolute;visibility:visible;mso-wrap-style:square" from="32122,14080" to="33813,15347" o:connectortype="straight" o:gfxdata="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" strokecolor="black [3213]" strokeweight="2pt">
-                    <v:stroke endarrow="block" endarrowlength="long"/>
-                  </v:line>
-                  <v:line id="Straight Connector 50" o:spid="_x0000_s1076" style="position:absolute;flip:y;visibility:visible;mso-wrap-style:square" from="32026,12001" to="33528,13056" o:connectortype="straight" o:gfxdata="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" strokecolor="black [3213]" strokeweight="2pt">
-                    <v:stroke endarrowlength="long"/>
-                  </v:line>
-                </v:group>
-                <v:shape id="Straight Connector 44" o:spid="_x0000_s1077" type="#_x0000_t32" style="position:absolute;left:48900;top:20269;width:58;height:3865;flip:x;visibility:visible;mso-wrap-style:square" o:connectortype="straight" o:gfxdata="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" strokecolor="black [3213]" strokeweight="1.75pt"/>
-                <v:line id="Straight Connector 53" o:spid="_x0000_s1078" style="position:absolute;flip:y;visibility:visible;mso-wrap-style:square" from="48958,13906" to="49049,18440" o:connectortype="straight" o:gfxdata="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" strokecolor="black [3213]" strokeweight="1.75pt"/>
-                <v:shape id="Straight Connector 44" o:spid="_x0000_s1079" type="#_x0000_t34" style="position:absolute;left:44344;top:13825;width:5038;height:4191;rotation:90;flip:y;visibility:visible;mso-wrap-style:square" o:connectortype="elbow" o:gfxdata="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" strokecolor="black [3213]" strokeweight="1.75pt"/>
-                <v:shape id="Straight Connector 44" o:spid="_x0000_s1080" type="#_x0000_t32" style="position:absolute;left:44767;top:13402;width:0;height:4763;visibility:visible;mso-wrap-style:square" o:connectortype="straight" o:gfxdata="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" strokecolor="black [3213]" strokeweight="1.75pt"/>
-                <v:shapetype id="_x0000_t33" coordsize="21600,21600" o:spt="33" o:oned="t" path="m,l21600,r,21600e" filled="f">
-                  <v:stroke joinstyle="miter"/>
-                  <v:path arrowok="t" fillok="f" o:connecttype="none"/>
-                  <o:lock v:ext="edit" shapetype="t"/>
-                </v:shapetype>
-                <v:shape id="Straight Connector 44" o:spid="_x0000_s1081" type="#_x0000_t33" style="position:absolute;left:44767;top:21416;width:4133;height:2718;visibility:visible;mso-wrap-style:square" o:connectortype="elbow" o:gfxdata="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" strokecolor="black [3213]" strokeweight="1.75pt"/>
-                <v:shape id="Text Box 21" o:spid="_x0000_s1082" type="#_x0000_t202" style="position:absolute;left:51530;top:8125;width:6191;height:6079;visibility:visible;mso-wrap-style:square;v-text-anchor:top" o:gfxdata="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" fillcolor="white [3201]" stroked="f" strokeweight=".5pt">
+                <v:shape id="Straight Connector 44" o:spid="_x0000_s1073" type="#_x0000_t32" style="position:absolute;left:48900;top:20269;width:58;height:3865;flip:x;visibility:visible;mso-wrap-style:square" o:connectortype="straight" o:gfxdata="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" strokecolor="black [3213]" strokeweight="1.75pt"/>
+                <v:line id="Straight Connector 53" o:spid="_x0000_s1074" style="position:absolute;flip:y;visibility:visible;mso-wrap-style:square" from="48958,13906" to="49049,18440" o:connectortype="straight" o:gfxdata="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" strokecolor="black [3213]" strokeweight="1.75pt"/>
+                <v:shape id="Straight Connector 44" o:spid="_x0000_s1075" type="#_x0000_t34" style="position:absolute;left:44344;top:13825;width:5038;height:4191;rotation:90;flip:y;visibility:visible;mso-wrap-style:square" o:connectortype="elbow" o:gfxdata="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" strokecolor="black [3213]" strokeweight="1.75pt"/>
+                <v:shape id="Straight Connector 44" o:spid="_x0000_s1076" type="#_x0000_t32" style="position:absolute;left:44767;top:13402;width:34;height:5179;visibility:visible;mso-wrap-style:square" o:connectortype="straight" o:gfxdata="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" strokecolor="black [3213]" strokeweight="1.75pt"/>
+                <v:shape id="Straight Connector 44" o:spid="_x0000_s1077" type="#_x0000_t34" style="position:absolute;left:45233;top:20466;width:3236;height:4099;rotation:90;flip:x;visibility:visible;mso-wrap-style:square" o:connectortype="elbow" o:gfxdata="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" strokecolor="black [3213]" strokeweight="1.75pt"/>
+                <v:shape id="Text Box 21" o:spid="_x0000_s1078" type="#_x0000_t202" style="position:absolute;left:51530;top:8125;width:6191;height:6079;visibility:visible;mso-wrap-style:square;v-text-anchor:top" o:gfxdata="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" fillcolor="white [3201]" stroked="f" strokeweight=".5pt">
                   <v:textbox inset="0,,0">
                     <w:txbxContent>
                       <w:p>
@@ -3157,10 +3216,10 @@
                     </w:txbxContent>
                   </v:textbox>
                 </v:shape>
-                <v:shape id="Straight Arrow Connector 58" o:spid="_x0000_s1083" type="#_x0000_t32" style="position:absolute;left:50147;top:11163;width:1383;height:1;flip:x y;visibility:visible;mso-wrap-style:square" o:connectortype="straight" o:gfxdata="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" strokecolor="#4579b8 [3044]">
+                <v:shape id="Straight Arrow Connector 58" o:spid="_x0000_s1079" type="#_x0000_t32" style="position:absolute;left:50147;top:11163;width:1383;height:1;flip:x y;visibility:visible;mso-wrap-style:square" o:connectortype="straight" o:gfxdata="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" strokecolor="#4579b8 [3044]">
                   <v:stroke endarrow="open"/>
                 </v:shape>
-                <v:shape id="Text Box 21" o:spid="_x0000_s1084" type="#_x0000_t202" style="position:absolute;left:37315;top:14680;width:4095;height:2572;visibility:visible;mso-wrap-style:square;v-text-anchor:top" o:gfxdata="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" fillcolor="white [3201]" stroked="f" strokeweight=".5pt">
+                <v:shape id="Text Box 21" o:spid="_x0000_s1080" type="#_x0000_t202" style="position:absolute;left:36172;top:14680;width:4095;height:2572;visibility:visible;mso-wrap-style:square;v-text-anchor:top" o:gfxdata="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" fillcolor="white [3201]" stroked="f" strokeweight=".5pt">
                   <v:textbox inset="0,,0">
                     <w:txbxContent>
                       <w:p>
@@ -3209,9 +3268,20 @@
                     </w:txbxContent>
                   </v:textbox>
                 </v:shape>
-                <v:shape id="Straight Arrow Connector 60" o:spid="_x0000_s1085" type="#_x0000_t32" style="position:absolute;left:39363;top:17252;width:9;height:1682;visibility:visible;mso-wrap-style:square" o:connectortype="straight" o:gfxdata="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" strokecolor="#4579b8 [3044]">
+                <v:shape id="Straight Arrow Connector 60" o:spid="_x0000_s1081" type="#_x0000_t32" style="position:absolute;left:37753;top:17252;width:467;height:1682;flip:x;visibility:visible;mso-wrap-style:square" o:connectortype="straight" o:gfxdata="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" strokecolor="#4579b8 [3044]">
                   <v:stroke endarrow="open"/>
                 </v:shape>
+                <v:group id="Group 64" o:spid="_x0000_s1082" style="position:absolute;left:42005;top:18102;width:3276;height:3276" coordorigin="14573,21371" coordsize="3276,3276" o:gfxdata="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">
+                  <v:line id="Straight Connector 48" o:spid="_x0000_s1083" style="position:absolute;flip:y;visibility:visible;mso-wrap-style:square" from="15449,22021" to="15510,23562" o:connectortype="straight" o:gfxdata="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" strokecolor="black [3213]" strokeweight="2pt"/>
+                  <v:line id="Straight Connector 49" o:spid="_x0000_s1084" style="position:absolute;visibility:visible;mso-wrap-style:square" from="15639,22974" to="17331,24241" o:connectortype="straight" o:gfxdata="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" strokecolor="black [3213]" strokeweight="2pt">
+                    <v:stroke endarrow="block" endarrowlength="long"/>
+                  </v:line>
+                  <v:line id="Straight Connector 50" o:spid="_x0000_s1085" style="position:absolute;flip:y;visibility:visible;mso-wrap-style:square" from="15544,21752" to="17045,22808" o:connectortype="straight" o:gfxdata="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" strokecolor="black [3213]" strokeweight="2pt">
+                    <v:stroke endarrowlength="long"/>
+                  </v:line>
+                  <v:oval id="Oval 29" o:spid="_x0000_s1086" style="position:absolute;left:14573;top:21371;width:3276;height:3277;visibility:visible;mso-wrap-style:square;v-text-anchor:middle" o:gfxdata="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" filled="f" strokecolor="black [3200]" strokeweight="2pt"/>
+                  <v:line id="Straight Connector 61" o:spid="_x0000_s1087" style="position:absolute;flip:x;visibility:visible;mso-wrap-style:square" from="14725,22902" to="15639,22953" o:connectortype="straight" o:gfxdata="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" strokecolor="black [3213]" strokeweight="2pt"/>
+                </v:group>
                 <w10:anchorlock/>
               </v:group>
             </w:pict>

</xml_diff>